<commit_message>
grounds for teacher profile...refactored footer to the bottom of page
</commit_message>
<xml_diff>
--- a/StudentLifeDocumentation.docx
+++ b/StudentLifeDocumentation.docx
@@ -60,6 +60,463 @@
       </w:r>
     </w:p>
     <w:p>
+      <w:pPr>
+        <w:jc w:val="center"/>
+        <w:rPr>
+          <w:b/>
+          <w:sz w:val="40"/>
+          <w:szCs w:val="40"/>
+        </w:rPr>
+      </w:pPr>
+    </w:p>
+    <w:p>
+      <w:pPr>
+        <w:jc w:val="center"/>
+        <w:rPr>
+          <w:b/>
+          <w:sz w:val="40"/>
+          <w:szCs w:val="40"/>
+        </w:rPr>
+      </w:pPr>
+      <w:r>
+        <w:rPr>
+          <w:b/>
+          <w:sz w:val="40"/>
+          <w:szCs w:val="40"/>
+        </w:rPr>
+        <w:t xml:space="preserve">Update: I am using </w:t>
+      </w:r>
+      <w:proofErr w:type="spellStart"/>
+      <w:r>
+        <w:rPr>
+          <w:b/>
+          <w:sz w:val="40"/>
+          <w:szCs w:val="40"/>
+        </w:rPr>
+        <w:t>Wildfly</w:t>
+      </w:r>
+      <w:proofErr w:type="spellEnd"/>
+      <w:r>
+        <w:rPr>
+          <w:b/>
+          <w:sz w:val="40"/>
+          <w:szCs w:val="40"/>
+        </w:rPr>
+        <w:t>:</w:t>
+      </w:r>
+    </w:p>
+    <w:p>
+      <w:pPr>
+        <w:jc w:val="center"/>
+        <w:rPr>
+          <w:b/>
+          <w:sz w:val="40"/>
+          <w:szCs w:val="40"/>
+        </w:rPr>
+      </w:pPr>
+    </w:p>
+    <w:p>
+      <w:pPr>
+        <w:jc w:val="center"/>
+        <w:rPr>
+          <w:b/>
+          <w:sz w:val="40"/>
+          <w:szCs w:val="40"/>
+        </w:rPr>
+      </w:pPr>
+      <w:r>
+        <w:rPr>
+          <w:b/>
+          <w:sz w:val="40"/>
+          <w:szCs w:val="40"/>
+        </w:rPr>
+        <w:t xml:space="preserve">Please implement add this </w:t>
+      </w:r>
+      <w:proofErr w:type="spellStart"/>
+      <w:r>
+        <w:rPr>
+          <w:b/>
+          <w:sz w:val="40"/>
+          <w:szCs w:val="40"/>
+        </w:rPr>
+        <w:t>datasource</w:t>
+      </w:r>
+      <w:proofErr w:type="spellEnd"/>
+      <w:r>
+        <w:rPr>
+          <w:b/>
+          <w:sz w:val="40"/>
+          <w:szCs w:val="40"/>
+        </w:rPr>
+        <w:t xml:space="preserve"> to your standalone.xml:</w:t>
+      </w:r>
+    </w:p>
+    <w:p>
+      <w:pPr>
+        <w:jc w:val="center"/>
+        <w:rPr>
+          <w:b/>
+          <w:sz w:val="40"/>
+          <w:szCs w:val="40"/>
+        </w:rPr>
+      </w:pPr>
+    </w:p>
+    <w:p>
+      <w:pPr>
+        <w:jc w:val="center"/>
+        <w:rPr>
+          <w:b/>
+          <w:sz w:val="40"/>
+          <w:szCs w:val="40"/>
+        </w:rPr>
+      </w:pPr>
+      <w:r>
+        <w:rPr>
+          <w:b/>
+          <w:sz w:val="40"/>
+          <w:szCs w:val="40"/>
+        </w:rPr>
+        <w:t xml:space="preserve">add to standalone.xml in the </w:t>
+      </w:r>
+      <w:proofErr w:type="spellStart"/>
+      <w:r>
+        <w:rPr>
+          <w:b/>
+          <w:sz w:val="40"/>
+          <w:szCs w:val="40"/>
+        </w:rPr>
+        <w:t>datasources</w:t>
+      </w:r>
+      <w:proofErr w:type="spellEnd"/>
+      <w:r>
+        <w:rPr>
+          <w:b/>
+          <w:sz w:val="40"/>
+          <w:szCs w:val="40"/>
+        </w:rPr>
+        <w:t xml:space="preserve"> section:</w:t>
+      </w:r>
+    </w:p>
+    <w:p>
+      <w:pPr>
+        <w:jc w:val="center"/>
+        <w:rPr>
+          <w:b/>
+          <w:sz w:val="40"/>
+          <w:szCs w:val="40"/>
+        </w:rPr>
+      </w:pPr>
+      <w:r>
+        <w:rPr>
+          <w:b/>
+          <w:sz w:val="40"/>
+          <w:szCs w:val="40"/>
+        </w:rPr>
+        <w:t xml:space="preserve"> &lt;</w:t>
+      </w:r>
+      <w:proofErr w:type="spellStart"/>
+      <w:r>
+        <w:rPr>
+          <w:b/>
+          <w:sz w:val="40"/>
+          <w:szCs w:val="40"/>
+        </w:rPr>
+        <w:t>datasource</w:t>
+      </w:r>
+      <w:proofErr w:type="spellEnd"/>
+      <w:r>
+        <w:rPr>
+          <w:b/>
+          <w:sz w:val="40"/>
+          <w:szCs w:val="40"/>
+        </w:rPr>
+        <w:t xml:space="preserve"> </w:t>
+      </w:r>
+      <w:proofErr w:type="spellStart"/>
+      <w:r>
+        <w:rPr>
+          <w:b/>
+          <w:sz w:val="40"/>
+          <w:szCs w:val="40"/>
+        </w:rPr>
+        <w:t>jndi</w:t>
+      </w:r>
+      <w:proofErr w:type="spellEnd"/>
+      <w:r>
+        <w:rPr>
+          <w:b/>
+          <w:sz w:val="40"/>
+          <w:szCs w:val="40"/>
+        </w:rPr>
+        <w:t>-name="java:/</w:t>
+      </w:r>
+      <w:proofErr w:type="spellStart"/>
+      <w:r>
+        <w:rPr>
+          <w:b/>
+          <w:sz w:val="40"/>
+          <w:szCs w:val="40"/>
+        </w:rPr>
+        <w:t>jdbc</w:t>
+      </w:r>
+      <w:proofErr w:type="spellEnd"/>
+      <w:r>
+        <w:rPr>
+          <w:b/>
+          <w:sz w:val="40"/>
+          <w:szCs w:val="40"/>
+        </w:rPr>
+        <w:t>/</w:t>
+      </w:r>
+      <w:proofErr w:type="spellStart"/>
+      <w:r>
+        <w:rPr>
+          <w:b/>
+          <w:sz w:val="40"/>
+          <w:szCs w:val="40"/>
+        </w:rPr>
+        <w:t>StudentLife</w:t>
+      </w:r>
+      <w:proofErr w:type="spellEnd"/>
+      <w:r>
+        <w:rPr>
+          <w:b/>
+          <w:sz w:val="40"/>
+          <w:szCs w:val="40"/>
+        </w:rPr>
+        <w:t>" pool-name="</w:t>
+      </w:r>
+      <w:proofErr w:type="spellStart"/>
+      <w:r>
+        <w:rPr>
+          <w:b/>
+          <w:sz w:val="40"/>
+          <w:szCs w:val="40"/>
+        </w:rPr>
+        <w:t>StudentLife</w:t>
+      </w:r>
+      <w:proofErr w:type="spellEnd"/>
+      <w:r>
+        <w:rPr>
+          <w:b/>
+          <w:sz w:val="40"/>
+          <w:szCs w:val="40"/>
+        </w:rPr>
+        <w:t>" enabled="false" use-java-context="true"&gt;</w:t>
+      </w:r>
+    </w:p>
+    <w:p>
+      <w:pPr>
+        <w:jc w:val="center"/>
+        <w:rPr>
+          <w:b/>
+          <w:sz w:val="40"/>
+          <w:szCs w:val="40"/>
+        </w:rPr>
+      </w:pPr>
+      <w:r>
+        <w:rPr>
+          <w:b/>
+          <w:sz w:val="40"/>
+          <w:szCs w:val="40"/>
+        </w:rPr>
+        <w:t xml:space="preserve">                    &lt;connection-url&gt;</w:t>
+      </w:r>
+      <w:proofErr w:type="gramStart"/>
+      <w:r>
+        <w:rPr>
+          <w:b/>
+          <w:sz w:val="40"/>
+          <w:szCs w:val="40"/>
+        </w:rPr>
+        <w:t>jdbc:mysql://den1.mysql1.gear.host:3306/studentlifedb</w:t>
+      </w:r>
+      <w:proofErr w:type="gramEnd"/>
+      <w:r>
+        <w:rPr>
+          <w:b/>
+          <w:sz w:val="40"/>
+          <w:szCs w:val="40"/>
+        </w:rPr>
+        <w:t>&lt;/connection-url&gt;</w:t>
+      </w:r>
+    </w:p>
+    <w:p>
+      <w:pPr>
+        <w:jc w:val="center"/>
+        <w:rPr>
+          <w:b/>
+          <w:sz w:val="40"/>
+          <w:szCs w:val="40"/>
+        </w:rPr>
+      </w:pPr>
+      <w:r>
+        <w:rPr>
+          <w:b/>
+          <w:sz w:val="40"/>
+          <w:szCs w:val="40"/>
+        </w:rPr>
+        <w:t xml:space="preserve">                    &lt;driver&gt;</w:t>
+      </w:r>
+      <w:proofErr w:type="spellStart"/>
+      <w:r>
+        <w:rPr>
+          <w:b/>
+          <w:sz w:val="40"/>
+          <w:szCs w:val="40"/>
+        </w:rPr>
+        <w:t>mysql</w:t>
+      </w:r>
+      <w:proofErr w:type="spellEnd"/>
+      <w:r>
+        <w:rPr>
+          <w:b/>
+          <w:sz w:val="40"/>
+          <w:szCs w:val="40"/>
+        </w:rPr>
+        <w:t>&lt;/driver&gt;</w:t>
+      </w:r>
+    </w:p>
+    <w:p>
+      <w:pPr>
+        <w:jc w:val="center"/>
+        <w:rPr>
+          <w:b/>
+          <w:sz w:val="40"/>
+          <w:szCs w:val="40"/>
+        </w:rPr>
+      </w:pPr>
+      <w:r>
+        <w:rPr>
+          <w:b/>
+          <w:sz w:val="40"/>
+          <w:szCs w:val="40"/>
+        </w:rPr>
+        <w:t xml:space="preserve">                    &lt;security&gt;</w:t>
+      </w:r>
+    </w:p>
+    <w:p>
+      <w:pPr>
+        <w:jc w:val="center"/>
+        <w:rPr>
+          <w:b/>
+          <w:sz w:val="40"/>
+          <w:szCs w:val="40"/>
+        </w:rPr>
+      </w:pPr>
+      <w:r>
+        <w:rPr>
+          <w:b/>
+          <w:sz w:val="40"/>
+          <w:szCs w:val="40"/>
+        </w:rPr>
+        <w:t xml:space="preserve">                        &lt;user-name&gt;</w:t>
+      </w:r>
+      <w:proofErr w:type="spellStart"/>
+      <w:r>
+        <w:rPr>
+          <w:b/>
+          <w:sz w:val="40"/>
+          <w:szCs w:val="40"/>
+        </w:rPr>
+        <w:t>studentlifedb</w:t>
+      </w:r>
+      <w:proofErr w:type="spellEnd"/>
+      <w:r>
+        <w:rPr>
+          <w:b/>
+          <w:sz w:val="40"/>
+          <w:szCs w:val="40"/>
+        </w:rPr>
+        <w:t>&lt;/user-name&gt;</w:t>
+      </w:r>
+    </w:p>
+    <w:p>
+      <w:pPr>
+        <w:jc w:val="center"/>
+        <w:rPr>
+          <w:b/>
+          <w:sz w:val="40"/>
+          <w:szCs w:val="40"/>
+        </w:rPr>
+      </w:pPr>
+      <w:r>
+        <w:rPr>
+          <w:b/>
+          <w:sz w:val="40"/>
+          <w:szCs w:val="40"/>
+        </w:rPr>
+        <w:t xml:space="preserve">                        &lt;password&gt;Dd6Z5w_0S4~s&lt;/password&gt;</w:t>
+      </w:r>
+    </w:p>
+    <w:p>
+      <w:pPr>
+        <w:jc w:val="center"/>
+        <w:rPr>
+          <w:b/>
+          <w:sz w:val="40"/>
+          <w:szCs w:val="40"/>
+        </w:rPr>
+      </w:pPr>
+      <w:r>
+        <w:rPr>
+          <w:b/>
+          <w:sz w:val="40"/>
+          <w:szCs w:val="40"/>
+        </w:rPr>
+        <w:t xml:space="preserve">                    &lt;/security&gt;</w:t>
+      </w:r>
+    </w:p>
+    <w:p>
+      <w:pPr>
+        <w:jc w:val="center"/>
+        <w:rPr>
+          <w:b/>
+          <w:sz w:val="40"/>
+          <w:szCs w:val="40"/>
+        </w:rPr>
+      </w:pPr>
+      <w:r>
+        <w:rPr>
+          <w:b/>
+          <w:sz w:val="40"/>
+          <w:szCs w:val="40"/>
+        </w:rPr>
+        <w:lastRenderedPageBreak/>
+        <w:t xml:space="preserve">                &lt;/</w:t>
+      </w:r>
+      <w:proofErr w:type="spellStart"/>
+      <w:r>
+        <w:rPr>
+          <w:b/>
+          <w:sz w:val="40"/>
+          <w:szCs w:val="40"/>
+        </w:rPr>
+        <w:t>datasource</w:t>
+      </w:r>
+      <w:proofErr w:type="spellEnd"/>
+      <w:r>
+        <w:rPr>
+          <w:b/>
+          <w:sz w:val="40"/>
+          <w:szCs w:val="40"/>
+        </w:rPr>
+        <w:t>&gt;</w:t>
+      </w:r>
+    </w:p>
+    <w:p>
+      <w:pPr>
+        <w:jc w:val="center"/>
+        <w:rPr>
+          <w:b/>
+          <w:sz w:val="40"/>
+          <w:szCs w:val="40"/>
+        </w:rPr>
+      </w:pPr>
+      <w:bookmarkStart w:id="0" w:name="_GoBack"/>
+      <w:bookmarkEnd w:id="0"/>
+    </w:p>
+    <w:p>
       <w:r>
         <w:t xml:space="preserve">I am using Tomcat Plume EE server: </w:t>
       </w:r>
@@ -112,196 +569,263 @@
     </w:p>
     <w:p>
       <w:r>
+        <w:t xml:space="preserve">              auth="Container"</w:t>
+      </w:r>
+    </w:p>
+    <w:p>
+      <w:r>
+        <w:t xml:space="preserve">              type="</w:t>
+      </w:r>
+      <w:proofErr w:type="spellStart"/>
+      <w:proofErr w:type="gramStart"/>
+      <w:r>
+        <w:t>javax.sql.DataSource</w:t>
+      </w:r>
+      <w:proofErr w:type="spellEnd"/>
+      <w:proofErr w:type="gramEnd"/>
+      <w:r>
+        <w:t>"</w:t>
+      </w:r>
+    </w:p>
+    <w:p>
+      <w:r>
+        <w:t xml:space="preserve">              username="</w:t>
+      </w:r>
+      <w:proofErr w:type="spellStart"/>
+      <w:r>
+        <w:t>studentlifedb</w:t>
+      </w:r>
+      <w:proofErr w:type="spellEnd"/>
+      <w:r>
+        <w:t>"</w:t>
+      </w:r>
+    </w:p>
+    <w:p>
+      <w:r>
+        <w:t xml:space="preserve">              password="Dd6Z5w_0S4~s"</w:t>
+      </w:r>
+    </w:p>
+    <w:p>
+      <w:r>
         <w:t xml:space="preserve">              </w:t>
       </w:r>
       <w:proofErr w:type="spellStart"/>
       <w:r>
-        <w:t>auth</w:t>
-      </w:r>
-      <w:proofErr w:type="spellEnd"/>
-      <w:r>
-        <w:t>="Container"</w:t>
-      </w:r>
-    </w:p>
-    <w:p>
-      <w:r>
-        <w:t xml:space="preserve">              type="</w:t>
+        <w:t>url</w:t>
+      </w:r>
+      <w:proofErr w:type="spellEnd"/>
+      <w:r>
+        <w:t>="</w:t>
       </w:r>
       <w:proofErr w:type="spellStart"/>
       <w:proofErr w:type="gramStart"/>
       <w:r>
+        <w:t>jdbc:mysql</w:t>
+      </w:r>
+      <w:proofErr w:type="spellEnd"/>
+      <w:r>
+        <w:t>://den1.mysql1.gear.host:3306/</w:t>
+      </w:r>
+      <w:proofErr w:type="spellStart"/>
+      <w:r>
+        <w:t>studentlifedb</w:t>
+      </w:r>
+      <w:proofErr w:type="spellEnd"/>
+      <w:proofErr w:type="gramEnd"/>
+      <w:r>
+        <w:t>"</w:t>
+      </w:r>
+    </w:p>
+    <w:p>
+      <w:r>
+        <w:t xml:space="preserve">              </w:t>
+      </w:r>
+      <w:proofErr w:type="spellStart"/>
+      <w:r>
+        <w:t>driverClassName</w:t>
+      </w:r>
+      <w:proofErr w:type="spellEnd"/>
+      <w:r>
+        <w:t>="</w:t>
+      </w:r>
+      <w:proofErr w:type="spellStart"/>
+      <w:r>
+        <w:t>com.mysql.cj.jdbc.Driver</w:t>
+      </w:r>
+      <w:proofErr w:type="spellEnd"/>
+      <w:r>
+        <w:t>"</w:t>
+      </w:r>
+    </w:p>
+    <w:p>
+      <w:r>
+        <w:t xml:space="preserve">              </w:t>
+      </w:r>
+      <w:proofErr w:type="spellStart"/>
+      <w:r>
+        <w:t>initialSize</w:t>
+      </w:r>
+      <w:proofErr w:type="spellEnd"/>
+      <w:r>
+        <w:t>="20"</w:t>
+      </w:r>
+    </w:p>
+    <w:p>
+      <w:r>
+        <w:t xml:space="preserve">              </w:t>
+      </w:r>
+      <w:proofErr w:type="spellStart"/>
+      <w:r>
+        <w:t>maxWaitMillis</w:t>
+      </w:r>
+      <w:proofErr w:type="spellEnd"/>
+      <w:r>
+        <w:t>="15000"</w:t>
+      </w:r>
+    </w:p>
+    <w:p>
+      <w:r>
+        <w:t xml:space="preserve">              </w:t>
+      </w:r>
+      <w:proofErr w:type="spellStart"/>
+      <w:r>
+        <w:t>maxTotal</w:t>
+      </w:r>
+      <w:proofErr w:type="spellEnd"/>
+      <w:r>
+        <w:t>="75"</w:t>
+      </w:r>
+    </w:p>
+    <w:p>
+      <w:r>
+        <w:t xml:space="preserve">              </w:t>
+      </w:r>
+      <w:proofErr w:type="spellStart"/>
+      <w:r>
+        <w:t>maxIdle</w:t>
+      </w:r>
+      <w:proofErr w:type="spellEnd"/>
+      <w:r>
+        <w:t>="20"</w:t>
+      </w:r>
+    </w:p>
+    <w:p>
+      <w:r>
+        <w:t xml:space="preserve">              </w:t>
+      </w:r>
+      <w:proofErr w:type="spellStart"/>
+      <w:r>
+        <w:t>maxAge</w:t>
+      </w:r>
+      <w:proofErr w:type="spellEnd"/>
+      <w:r>
+        <w:t>="7200000"</w:t>
+      </w:r>
+    </w:p>
+    <w:p>
+      <w:r>
+        <w:t xml:space="preserve">              </w:t>
+      </w:r>
+      <w:proofErr w:type="spellStart"/>
+      <w:r>
+        <w:t>testOnBorrow</w:t>
+      </w:r>
+      <w:proofErr w:type="spellEnd"/>
+      <w:r>
+        <w:t>="true"</w:t>
+      </w:r>
+    </w:p>
+    <w:p>
+      <w:r>
+        <w:t xml:space="preserve">              </w:t>
+      </w:r>
+      <w:proofErr w:type="spellStart"/>
+      <w:r>
+        <w:t>validationQuery</w:t>
+      </w:r>
+      <w:proofErr w:type="spellEnd"/>
+      <w:r>
+        <w:t>="select 1"</w:t>
+      </w:r>
+    </w:p>
+    <w:p>
+      <w:r>
+        <w:t xml:space="preserve">              /&gt;</w:t>
+      </w:r>
+    </w:p>
+    <w:p/>
+    <w:p>
+      <w:r>
+        <w:rPr>
+          <w:b/>
+        </w:rPr>
+        <w:t>2)</w:t>
+      </w:r>
+      <w:r>
+        <w:t xml:space="preserve"> Within tomcat's context.xml, paste the following:</w:t>
+      </w:r>
+    </w:p>
+    <w:p>
+      <w:r>
+        <w:t>&lt;</w:t>
+      </w:r>
+      <w:proofErr w:type="spellStart"/>
+      <w:r>
+        <w:t>ResourceLink</w:t>
+      </w:r>
+      <w:proofErr w:type="spellEnd"/>
+      <w:r>
+        <w:t xml:space="preserve"> name="</w:t>
+      </w:r>
+      <w:proofErr w:type="spellStart"/>
+      <w:r>
+        <w:t>jdbc</w:t>
+      </w:r>
+      <w:proofErr w:type="spellEnd"/>
+      <w:r>
+        <w:t>/</w:t>
+      </w:r>
+      <w:proofErr w:type="spellStart"/>
+      <w:r>
+        <w:t>StudentLife</w:t>
+      </w:r>
+      <w:proofErr w:type="spellEnd"/>
+      <w:r>
+        <w:t>"</w:t>
+      </w:r>
+    </w:p>
+    <w:p>
+      <w:r>
+        <w:t xml:space="preserve">   global="</w:t>
+      </w:r>
+      <w:proofErr w:type="spellStart"/>
+      <w:r>
+        <w:t>jdbc</w:t>
+      </w:r>
+      <w:proofErr w:type="spellEnd"/>
+      <w:r>
+        <w:t>/</w:t>
+      </w:r>
+      <w:proofErr w:type="spellStart"/>
+      <w:r>
+        <w:t>StudentLife</w:t>
+      </w:r>
+      <w:proofErr w:type="spellEnd"/>
+      <w:r>
+        <w:t>"</w:t>
+      </w:r>
+    </w:p>
+    <w:p>
+      <w:r>
+        <w:t xml:space="preserve">   type="</w:t>
+      </w:r>
+      <w:proofErr w:type="spellStart"/>
+      <w:r>
         <w:t>javax.sql.DataSource</w:t>
       </w:r>
       <w:proofErr w:type="spellEnd"/>
-      <w:proofErr w:type="gramEnd"/>
-      <w:r>
-        <w:t>"</w:t>
-      </w:r>
-    </w:p>
-    <w:p>
-      <w:r>
-        <w:t xml:space="preserve">              username="</w:t>
-      </w:r>
-      <w:proofErr w:type="spellStart"/>
-      <w:r>
-        <w:t>studentlifedb</w:t>
-      </w:r>
-      <w:proofErr w:type="spellEnd"/>
-      <w:r>
-        <w:t>"</w:t>
-      </w:r>
-    </w:p>
-    <w:p>
-      <w:r>
-        <w:t xml:space="preserve">              password="Dd6Z5w_0S4~s"</w:t>
-      </w:r>
-    </w:p>
-    <w:p>
-      <w:r>
-        <w:t xml:space="preserve">              </w:t>
-      </w:r>
-      <w:proofErr w:type="spellStart"/>
-      <w:r>
-        <w:t>url</w:t>
-      </w:r>
-      <w:proofErr w:type="spellEnd"/>
-      <w:r>
-        <w:t>="</w:t>
-      </w:r>
-      <w:proofErr w:type="spellStart"/>
-      <w:proofErr w:type="gramStart"/>
-      <w:r>
-        <w:t>jdbc:mysql</w:t>
-      </w:r>
-      <w:proofErr w:type="spellEnd"/>
-      <w:r>
-        <w:t>://den1.mysql1.gear.host:3306/</w:t>
-      </w:r>
-      <w:proofErr w:type="spellStart"/>
-      <w:r>
-        <w:t>studentlifedb</w:t>
-      </w:r>
-      <w:proofErr w:type="spellEnd"/>
-      <w:proofErr w:type="gramEnd"/>
-      <w:r>
-        <w:t>"</w:t>
-      </w:r>
-    </w:p>
-    <w:p>
-      <w:r>
-        <w:t xml:space="preserve">              </w:t>
-      </w:r>
-      <w:proofErr w:type="spellStart"/>
-      <w:r>
-        <w:t>driverClassName</w:t>
-      </w:r>
-      <w:proofErr w:type="spellEnd"/>
-      <w:r>
-        <w:t>="</w:t>
-      </w:r>
-      <w:proofErr w:type="spellStart"/>
-      <w:r>
-        <w:t>com.mysql.cj.jdbc.Driver</w:t>
-      </w:r>
-      <w:proofErr w:type="spellEnd"/>
-      <w:r>
-        <w:t>"</w:t>
-      </w:r>
-    </w:p>
-    <w:p>
-      <w:r>
-        <w:t xml:space="preserve">              </w:t>
-      </w:r>
-      <w:proofErr w:type="spellStart"/>
-      <w:r>
-        <w:t>initialSize</w:t>
-      </w:r>
-      <w:proofErr w:type="spellEnd"/>
-      <w:r>
-        <w:t>="20"</w:t>
-      </w:r>
-    </w:p>
-    <w:p>
-      <w:r>
-        <w:t xml:space="preserve">              </w:t>
-      </w:r>
-      <w:proofErr w:type="spellStart"/>
-      <w:r>
-        <w:t>maxWaitMillis</w:t>
-      </w:r>
-      <w:proofErr w:type="spellEnd"/>
-      <w:r>
-        <w:t>="15000"</w:t>
-      </w:r>
-    </w:p>
-    <w:p>
-      <w:r>
-        <w:t xml:space="preserve">              </w:t>
-      </w:r>
-      <w:proofErr w:type="spellStart"/>
-      <w:r>
-        <w:t>maxTotal</w:t>
-      </w:r>
-      <w:proofErr w:type="spellEnd"/>
-      <w:r>
-        <w:t>="75"</w:t>
-      </w:r>
-    </w:p>
-    <w:p>
-      <w:r>
-        <w:t xml:space="preserve">              </w:t>
-      </w:r>
-      <w:proofErr w:type="spellStart"/>
-      <w:r>
-        <w:t>maxIdle</w:t>
-      </w:r>
-      <w:proofErr w:type="spellEnd"/>
-      <w:r>
-        <w:t>="20"</w:t>
-      </w:r>
-    </w:p>
-    <w:p>
-      <w:r>
-        <w:t xml:space="preserve">              </w:t>
-      </w:r>
-      <w:proofErr w:type="spellStart"/>
-      <w:r>
-        <w:t>maxAge</w:t>
-      </w:r>
-      <w:proofErr w:type="spellEnd"/>
-      <w:r>
-        <w:t>="7200000"</w:t>
-      </w:r>
-    </w:p>
-    <w:p>
-      <w:r>
-        <w:t xml:space="preserve">              </w:t>
-      </w:r>
-      <w:proofErr w:type="spellStart"/>
-      <w:r>
-        <w:t>testOnBorrow</w:t>
-      </w:r>
-      <w:proofErr w:type="spellEnd"/>
-      <w:r>
-        <w:t>="true"</w:t>
-      </w:r>
-    </w:p>
-    <w:p>
-      <w:r>
-        <w:t xml:space="preserve">              </w:t>
-      </w:r>
-      <w:proofErr w:type="spellStart"/>
-      <w:r>
-        <w:t>validationQuery</w:t>
-      </w:r>
-      <w:proofErr w:type="spellEnd"/>
-      <w:r>
-        <w:t>="select 1"</w:t>
-      </w:r>
-    </w:p>
-    <w:p>
-      <w:r>
-        <w:t xml:space="preserve">              /&gt;</w:t>
+      <w:r>
+        <w:t>"/&gt;</w:t>
       </w:r>
     </w:p>
     <w:p/>
@@ -310,31 +834,23 @@
         <w:rPr>
           <w:b/>
         </w:rPr>
-        <w:t>2)</w:t>
-      </w:r>
-      <w:r>
-        <w:t xml:space="preserve"> Within tomcat's context.xml, paste the following:</w:t>
-      </w:r>
-    </w:p>
-    <w:p>
-      <w:r>
-        <w:t>&lt;</w:t>
-      </w:r>
-      <w:proofErr w:type="spellStart"/>
-      <w:r>
-        <w:t>ResourceLink</w:t>
-      </w:r>
-      <w:proofErr w:type="spellEnd"/>
-      <w:r>
-        <w:t xml:space="preserve"> name="</w:t>
-      </w:r>
-      <w:proofErr w:type="spellStart"/>
-      <w:r>
-        <w:t>jdbc</w:t>
-      </w:r>
-      <w:proofErr w:type="spellEnd"/>
-      <w:r>
-        <w:t>/</w:t>
+        <w:t>3)</w:t>
+      </w:r>
+      <w:r>
+        <w:t xml:space="preserve"> Copy mysql-connector-java-6.0.5.jar</w:t>
+      </w:r>
+    </w:p>
+    <w:p>
+      <w:r>
+        <w:t xml:space="preserve"> from \</w:t>
+      </w:r>
+      <w:proofErr w:type="spellStart"/>
+      <w:r>
+        <w:t>StudentLifeWebBuild</w:t>
+      </w:r>
+      <w:proofErr w:type="spellEnd"/>
+      <w:r>
+        <w:t>\target\</w:t>
       </w:r>
       <w:proofErr w:type="spellStart"/>
       <w:r>
@@ -342,41 +858,20 @@
       </w:r>
       <w:proofErr w:type="spellEnd"/>
       <w:r>
-        <w:t>"</w:t>
-      </w:r>
-    </w:p>
-    <w:p>
-      <w:r>
-        <w:t xml:space="preserve">   global="</w:t>
-      </w:r>
-      <w:proofErr w:type="spellStart"/>
-      <w:r>
-        <w:t>jdbc</w:t>
-      </w:r>
-      <w:proofErr w:type="spellEnd"/>
-      <w:r>
-        <w:t>/</w:t>
-      </w:r>
-      <w:proofErr w:type="spellStart"/>
-      <w:r>
-        <w:t>StudentLife</w:t>
-      </w:r>
-      <w:proofErr w:type="spellEnd"/>
-      <w:r>
-        <w:t>"</w:t>
-      </w:r>
-    </w:p>
-    <w:p>
-      <w:r>
-        <w:t xml:space="preserve">   type="</w:t>
-      </w:r>
-      <w:proofErr w:type="spellStart"/>
-      <w:r>
-        <w:t>javax.sql.DataSource</w:t>
-      </w:r>
-      <w:proofErr w:type="spellEnd"/>
-      <w:r>
-        <w:t>"/&gt;</w:t>
+        <w:t>\WEB-INF\lib</w:t>
+      </w:r>
+    </w:p>
+    <w:p>
+      <w:r>
+        <w:t>to :\Users\final\Documents\</w:t>
+      </w:r>
+      <w:proofErr w:type="spellStart"/>
+      <w:r>
+        <w:t>tomcatserverhome</w:t>
+      </w:r>
+      <w:proofErr w:type="spellEnd"/>
+      <w:r>
+        <w:t>\lib</w:t>
       </w:r>
     </w:p>
     <w:p/>
@@ -385,44 +880,40 @@
         <w:rPr>
           <w:b/>
         </w:rPr>
-        <w:t>3)</w:t>
-      </w:r>
-      <w:r>
-        <w:t xml:space="preserve"> Copy mysql-connector-java-6.0.5.jar</w:t>
-      </w:r>
-    </w:p>
-    <w:p>
-      <w:r>
-        <w:t xml:space="preserve"> from \</w:t>
-      </w:r>
-      <w:proofErr w:type="spellStart"/>
-      <w:r>
-        <w:t>StudentLifeWebBuild</w:t>
-      </w:r>
-      <w:proofErr w:type="spellEnd"/>
-      <w:r>
-        <w:t>\target\</w:t>
-      </w:r>
-      <w:proofErr w:type="spellStart"/>
-      <w:r>
-        <w:t>StudentLife</w:t>
-      </w:r>
-      <w:proofErr w:type="spellEnd"/>
-      <w:r>
-        <w:t>\WEB-INF\lib</w:t>
-      </w:r>
-    </w:p>
-    <w:p>
-      <w:r>
-        <w:t>to :\Users\final\Documents\</w:t>
-      </w:r>
-      <w:proofErr w:type="spellStart"/>
-      <w:r>
-        <w:t>tomcatserverhome</w:t>
-      </w:r>
-      <w:proofErr w:type="spellEnd"/>
-      <w:r>
-        <w:t>\lib</w:t>
+        <w:t>4)</w:t>
+      </w:r>
+      <w:r>
+        <w:t xml:space="preserve"> Use Maven goals “clean package” on the </w:t>
+      </w:r>
+      <w:proofErr w:type="spellStart"/>
+      <w:r>
+        <w:t>StudentLifeCommonBuild’s</w:t>
+      </w:r>
+      <w:proofErr w:type="spellEnd"/>
+      <w:r>
+        <w:t xml:space="preserve"> pom(this is the parent pom).</w:t>
+      </w:r>
+    </w:p>
+    <w:p>
+      <w:r>
+        <w:t xml:space="preserve">The end result should be a </w:t>
+      </w:r>
+      <w:proofErr w:type="spellStart"/>
+      <w:r>
+        <w:t>StudentLif</w:t>
+      </w:r>
+      <w:r>
+        <w:t>auio</w:t>
+      </w:r>
+      <w:r>
+        <w:t>e</w:t>
+      </w:r>
+      <w:r>
+        <w:t>.war</w:t>
+      </w:r>
+      <w:proofErr w:type="spellEnd"/>
+      <w:r>
+        <w:t xml:space="preserve"> file. This file can be deployed to Tomcat.</w:t>
       </w:r>
     </w:p>
     <w:p/>
@@ -431,64 +922,6 @@
         <w:rPr>
           <w:b/>
         </w:rPr>
-        <w:t>4)</w:t>
-      </w:r>
-      <w:r>
-        <w:t xml:space="preserve"> Use Maven goals “clean package” on the </w:t>
-      </w:r>
-      <w:proofErr w:type="spellStart"/>
-      <w:r>
-        <w:t>StudentLifeCommonBuild’s</w:t>
-      </w:r>
-      <w:proofErr w:type="spellEnd"/>
-      <w:r>
-        <w:t xml:space="preserve"> </w:t>
-      </w:r>
-      <w:proofErr w:type="spellStart"/>
-      <w:r>
-        <w:t>pom</w:t>
-      </w:r>
-      <w:proofErr w:type="spellEnd"/>
-      <w:r>
-        <w:t xml:space="preserve">(this is the parent </w:t>
-      </w:r>
-      <w:proofErr w:type="spellStart"/>
-      <w:r>
-        <w:t>pom</w:t>
-      </w:r>
-      <w:proofErr w:type="spellEnd"/>
-      <w:r>
-        <w:t>).</w:t>
-      </w:r>
-    </w:p>
-    <w:p>
-      <w:r>
-        <w:t xml:space="preserve">The end result should be a </w:t>
-      </w:r>
-      <w:proofErr w:type="spellStart"/>
-      <w:r>
-        <w:t>StudentLif</w:t>
-      </w:r>
-      <w:r>
-        <w:t>auio</w:t>
-      </w:r>
-      <w:r>
-        <w:t>e</w:t>
-      </w:r>
-      <w:r>
-        <w:t>.war</w:t>
-      </w:r>
-      <w:proofErr w:type="spellEnd"/>
-      <w:r>
-        <w:t xml:space="preserve"> file. This file can be deployed to Tomcat.</w:t>
-      </w:r>
-    </w:p>
-    <w:p/>
-    <w:p>
-      <w:r>
-        <w:rPr>
-          <w:b/>
-        </w:rPr>
         <w:t>5</w:t>
       </w:r>
       <w:r>
@@ -502,7 +935,7 @@
       </w:r>
     </w:p>
     <w:p>
-      <w:hyperlink r:id="rId4" w:history="1">
+      <w:hyperlink r:id="rId5" w:history="1">
         <w:r>
           <w:rPr>
             <w:rStyle w:val="Hyperlink"/>
@@ -516,8 +949,6 @@
       <w:r>
         <w:t>http://localhost:8080/getStudents</w:t>
       </w:r>
-      <w:bookmarkStart w:id="0" w:name="_GoBack"/>
-      <w:bookmarkEnd w:id="0"/>
     </w:p>
     <w:sectPr>
       <w:pgSz w:w="12240" w:h="15840"/>
@@ -1273,4 +1704,16 @@
     </a:ext>
   </a:extLst>
 </a:theme>
+</file>
+
+<file path=customXml/item1.xml><?xml version="1.0" encoding="utf-8"?>
+<b:Sources xmlns:b="http://schemas.openxmlformats.org/officeDocument/2006/bibliography" xmlns="http://schemas.openxmlformats.org/officeDocument/2006/bibliography" SelectedStyle="\APASixthEditionOfficeOnline.xsl" StyleName="APA" Version="6"/>
+</file>
+
+<file path=customXml/itemProps1.xml><?xml version="1.0" encoding="utf-8"?>
+<ds:datastoreItem xmlns:ds="http://schemas.openxmlformats.org/officeDocument/2006/customXml" ds:itemID="{5A51A15F-CB04-4C05-8C90-4F9B995B85FB}">
+  <ds:schemaRefs>
+    <ds:schemaRef ds:uri="http://schemas.openxmlformats.org/officeDocument/2006/bibliography"/>
+  </ds:schemaRefs>
+</ds:datastoreItem>
 </file>
</xml_diff>